<commit_message>
raw data for weeks 1 and 2
</commit_message>
<xml_diff>
--- a/Appointment Schedule.docx
+++ b/Appointment Schedule.docx
@@ -110,6 +110,84 @@
             <w:rStyle w:val="Hyperlink"/>
           </w:rPr>
           <w:t>laura.moore@my.utsa.edu</w:t>
+        </w:r>
+      </w:hyperlink>
+      <w:r>
+        <w:t xml:space="preserve"> </w:t>
+      </w:r>
+    </w:p>
+    <w:p>
+      <w:r>
+        <w:t xml:space="preserve">?5pm? - </w:t>
+      </w:r>
+      <w:hyperlink r:id="rId10" w:history="1">
+        <w:r>
+          <w:rPr>
+            <w:rStyle w:val="Hyperlink"/>
+          </w:rPr>
+          <w:t>johnny.arciga@my.utsa.edu</w:t>
+        </w:r>
+      </w:hyperlink>
+      <w:r>
+        <w:t xml:space="preserve"> </w:t>
+      </w:r>
+    </w:p>
+    <w:p>
+      <w:r>
+        <w:t>Thursday December 5</w:t>
+      </w:r>
+      <w:r>
+        <w:rPr>
+          <w:vertAlign w:val="superscript"/>
+        </w:rPr>
+        <w:t>th</w:t>
+      </w:r>
+      <w:r>
+        <w:t xml:space="preserve"> </w:t>
+      </w:r>
+    </w:p>
+    <w:p>
+      <w:r>
+        <w:t xml:space="preserve">9am - </w:t>
+      </w:r>
+      <w:hyperlink r:id="rId11" w:history="1">
+        <w:r>
+          <w:rPr>
+            <w:rStyle w:val="Hyperlink"/>
+          </w:rPr>
+          <w:t>april.decker@my.utsa.edu</w:t>
+        </w:r>
+      </w:hyperlink>
+      <w:r>
+        <w:t xml:space="preserve"> </w:t>
+      </w:r>
+    </w:p>
+    <w:p>
+      <w:r>
+        <w:t>10am</w:t>
+      </w:r>
+      <w:r>
+        <w:t xml:space="preserve"> - </w:t>
+      </w:r>
+      <w:hyperlink r:id="rId12" w:history="1">
+        <w:r>
+          <w:rPr>
+            <w:rStyle w:val="Hyperlink"/>
+          </w:rPr>
+          <w:t>angelica.cordero@my.utsa.edu</w:t>
+        </w:r>
+      </w:hyperlink>
+    </w:p>
+    <w:p>
+      <w:r>
+        <w:t xml:space="preserve">5:30 pm - </w:t>
+      </w:r>
+      <w:hyperlink r:id="rId13" w:history="1">
+        <w:r>
+          <w:rPr>
+            <w:rStyle w:val="Hyperlink"/>
+          </w:rPr>
+          <w:t>karina.esquivel2@my.utsa.edu</w:t>
         </w:r>
       </w:hyperlink>
       <w:r>
@@ -122,47 +200,10 @@
           <w:strike/>
         </w:rPr>
       </w:pPr>
-      <w:r>
-        <w:rPr>
-          <w:strike/>
-        </w:rPr>
-        <w:t xml:space="preserve">4:45pm - </w:t>
-      </w:r>
-      <w:hyperlink r:id="rId10" w:history="1">
-        <w:r>
-          <w:rPr>
-            <w:rStyle w:val="Hyperlink"/>
-            <w:strike/>
-          </w:rPr>
-          <w:t>karla.garcia4@my.utsa.edu</w:t>
-        </w:r>
-      </w:hyperlink>
-      <w:r>
-        <w:rPr>
-          <w:strike/>
-        </w:rPr>
-        <w:t xml:space="preserve"> </w:t>
-      </w:r>
-    </w:p>
-    <w:p>
-      <w:r>
-        <w:t xml:space="preserve">?5pm? - </w:t>
-      </w:r>
-      <w:hyperlink r:id="rId11" w:history="1">
-        <w:r>
-          <w:rPr>
-            <w:rStyle w:val="Hyperlink"/>
-          </w:rPr>
-          <w:t>johnny.arciga@my.utsa.edu</w:t>
-        </w:r>
-      </w:hyperlink>
-      <w:r>
-        <w:t xml:space="preserve"> </w:t>
-      </w:r>
-    </w:p>
-    <w:p>
-      <w:r>
-        <w:t>Thursday December 5</w:t>
+    </w:p>
+    <w:p>
+      <w:r>
+        <w:t>Friday December 6</w:t>
       </w:r>
       <w:r>
         <w:rPr>
@@ -170,177 +211,86 @@
         </w:rPr>
         <w:t>th</w:t>
       </w:r>
-      <w:r>
-        <w:t xml:space="preserve"> </w:t>
-      </w:r>
-    </w:p>
-    <w:p>
-      <w:r>
-        <w:t xml:space="preserve">9am - </w:t>
-      </w:r>
-      <w:hyperlink r:id="rId12" w:history="1">
-        <w:r>
-          <w:rPr>
-            <w:rStyle w:val="Hyperlink"/>
-          </w:rPr>
-          <w:t>april.decker@my.utsa.edu</w:t>
-        </w:r>
-      </w:hyperlink>
-      <w:r>
-        <w:t xml:space="preserve"> </w:t>
-      </w:r>
-    </w:p>
-    <w:p>
-      <w:r>
-        <w:t>10am</w:t>
-      </w:r>
-      <w:r>
-        <w:t xml:space="preserve"> - </w:t>
-      </w:r>
-      <w:hyperlink r:id="rId13" w:history="1">
-        <w:r>
-          <w:rPr>
-            <w:rStyle w:val="Hyperlink"/>
-          </w:rPr>
-          <w:t>angelica.cordero@my.utsa.edu</w:t>
-        </w:r>
-      </w:hyperlink>
-    </w:p>
-    <w:p>
-      <w:pPr>
-        <w:rPr>
-          <w:strike/>
-        </w:rPr>
-      </w:pPr>
-      <w:r>
-        <w:rPr>
-          <w:strike/>
-        </w:rPr>
-        <w:t xml:space="preserve">11am - </w:t>
+    </w:p>
+    <w:p>
+      <w:r>
+        <w:t>1:</w:t>
+      </w:r>
+      <w:r>
+        <w:t xml:space="preserve">30 pm - </w:t>
       </w:r>
       <w:hyperlink r:id="rId14" w:history="1">
         <w:r>
           <w:rPr>
             <w:rStyle w:val="Hyperlink"/>
-            <w:strike/>
-          </w:rPr>
-          <w:t>brenna.jones@my.utsa.edu</w:t>
-        </w:r>
-      </w:hyperlink>
-      <w:r>
-        <w:rPr>
-          <w:strike/>
-        </w:rPr>
-        <w:t xml:space="preserve"> </w:t>
-      </w:r>
-    </w:p>
-    <w:p>
-      <w:r>
-        <w:t>1:30- 3:30: class</w:t>
-      </w:r>
-    </w:p>
-    <w:p>
-      <w:r>
-        <w:t xml:space="preserve">5:30 pm - </w:t>
+          </w:rPr>
+          <w:t>alexandra.zuniga@my.utsa.edu</w:t>
+        </w:r>
+      </w:hyperlink>
+      <w:r>
+        <w:t xml:space="preserve"> </w:t>
+      </w:r>
+    </w:p>
+    <w:p>
+      <w:r>
+        <w:t xml:space="preserve">2:30 pm- </w:t>
       </w:r>
       <w:hyperlink r:id="rId15" w:history="1">
         <w:r>
           <w:rPr>
             <w:rStyle w:val="Hyperlink"/>
           </w:rPr>
-          <w:t>karina.esquivel2@my.utsa.edu</w:t>
-        </w:r>
-      </w:hyperlink>
-      <w:r>
-        <w:t xml:space="preserve"> </w:t>
-      </w:r>
-    </w:p>
-    <w:p>
-      <w:r>
-        <w:t xml:space="preserve">5:30 pm - </w:t>
+          <w:t>emma.harper@my.utsa.edu</w:t>
+        </w:r>
+      </w:hyperlink>
+      <w:r>
+        <w:t xml:space="preserve"> </w:t>
+      </w:r>
+      <w:r>
+        <w:t xml:space="preserve"> ;  </w:t>
       </w:r>
       <w:hyperlink r:id="rId16" w:history="1">
         <w:r>
           <w:rPr>
             <w:rStyle w:val="Hyperlink"/>
           </w:rPr>
-          <w:t>ember.cavazos2@my.utsa.edu</w:t>
-        </w:r>
-      </w:hyperlink>
-      <w:r>
-        <w:t xml:space="preserve"> </w:t>
-      </w:r>
-    </w:p>
-    <w:p>
-      <w:r>
-        <w:t>Friday December 6</w:t>
-      </w:r>
-      <w:r>
-        <w:rPr>
-          <w:vertAlign w:val="superscript"/>
-        </w:rPr>
-        <w:t>th</w:t>
-      </w:r>
-    </w:p>
-    <w:p>
-      <w:r>
-        <w:t>1:</w:t>
-      </w:r>
-      <w:r>
-        <w:t xml:space="preserve">30 pm - </w:t>
+          <w:t>jordana.medina@my.utsa.edu</w:t>
+        </w:r>
+      </w:hyperlink>
+      <w:r>
+        <w:t xml:space="preserve"> </w:t>
+      </w:r>
+    </w:p>
+    <w:p>
+      <w:r>
+        <w:t xml:space="preserve">3:30 pm </w:t>
+      </w:r>
+      <w:r>
+        <w:t>–</w:t>
+      </w:r>
+      <w:r>
+        <w:t xml:space="preserve"> Harmony</w:t>
+      </w:r>
+      <w:r>
+        <w:t xml:space="preserve"> </w:t>
       </w:r>
       <w:hyperlink r:id="rId17" w:history="1">
         <w:r>
           <w:rPr>
             <w:rStyle w:val="Hyperlink"/>
           </w:rPr>
-          <w:t>alexandra.zuniga@my.utsa.edu</w:t>
-        </w:r>
-      </w:hyperlink>
-      <w:r>
-        <w:t xml:space="preserve"> </w:t>
-      </w:r>
-    </w:p>
-    <w:p>
-      <w:r>
-        <w:t xml:space="preserve">2:30 pm- </w:t>
+          <w:t>harmony.huttegger@utsa.edu</w:t>
+        </w:r>
+      </w:hyperlink>
+      <w:r>
+        <w:t xml:space="preserve"> </w:t>
+      </w:r>
+    </w:p>
+    <w:p>
+      <w:r>
+        <w:t xml:space="preserve">6pm- </w:t>
       </w:r>
       <w:hyperlink r:id="rId18" w:history="1">
-        <w:r>
-          <w:rPr>
-            <w:rStyle w:val="Hyperlink"/>
-          </w:rPr>
-          <w:t>emma.harper@my.utsa.edu</w:t>
-        </w:r>
-      </w:hyperlink>
-      <w:r>
-        <w:t xml:space="preserve"> </w:t>
-      </w:r>
-      <w:r>
-        <w:t xml:space="preserve"> ;  </w:t>
-      </w:r>
-      <w:hyperlink r:id="rId19" w:history="1">
-        <w:r>
-          <w:rPr>
-            <w:rStyle w:val="Hyperlink"/>
-          </w:rPr>
-          <w:t>jordana.medina@my.utsa.edu</w:t>
-        </w:r>
-      </w:hyperlink>
-      <w:r>
-        <w:t xml:space="preserve"> </w:t>
-      </w:r>
-    </w:p>
-    <w:p>
-      <w:r>
-        <w:t>3:30 pm - Harmony</w:t>
-      </w:r>
-    </w:p>
-    <w:p>
-      <w:r>
-        <w:t xml:space="preserve">6pm- </w:t>
-      </w:r>
-      <w:hyperlink r:id="rId20" w:history="1">
         <w:r>
           <w:rPr>
             <w:rStyle w:val="Hyperlink"/>

</xml_diff>